<commit_message>
sprint 2 kickoff notes
</commit_message>
<xml_diff>
--- a/project_management/meeting_notes/meeting-minutes-03-01-2023.docx
+++ b/project_management/meeting_notes/meeting-minutes-03-01-2023.docx
@@ -66,7 +66,7 @@
                     </pic:cNvPicPr>
                   </pic:nvPicPr>
                   <pic:blipFill>
-                    <a:blip r:embed="rId6"/>
+                    <a:blip r:embed="rId7"/>
                     <a:stretch>
                       <a:fillRect/>
                     </a:stretch>
@@ -109,8 +109,22 @@
         <w:pStyle w:val="Subtitle"/>
       </w:pPr>
       <w:r>
-        <w:t>Date:  ____________________</w:t>
-      </w:r>
+        <w:t xml:space="preserve">Date:  </w:t>
+      </w:r>
+      <w:r>
+        <w:t>March 1</w:t>
+      </w:r>
+      <w:r>
+        <w:rPr>
+          <w:vertAlign w:val="superscript"/>
+        </w:rPr>
+        <w:t>st</w:t>
+      </w:r>
+      <w:proofErr w:type="gramStart"/>
+      <w:r>
+        <w:t xml:space="preserve"> 2023</w:t>
+      </w:r>
+      <w:proofErr w:type="gramEnd"/>
       <w:r>
         <w:tab/>
       </w:r>
@@ -119,10 +133,10 @@
       </w:r>
       <w:r>
         <w:tab/>
-        <w:t>Team:  __________</w:t>
-      </w:r>
-      <w:r>
-        <w:tab/>
+        <w:t xml:space="preserve">Team:  </w:t>
+      </w:r>
+      <w:r>
+        <w:t>204</w:t>
       </w:r>
     </w:p>
     <w:p>
@@ -136,6 +150,25 @@
       </w:pPr>
       <w:r>
         <w:t xml:space="preserve">Present: </w:t>
+      </w:r>
+      <w:r>
+        <w:t xml:space="preserve">York, </w:t>
+      </w:r>
+      <w:proofErr w:type="spellStart"/>
+      <w:r>
+        <w:t>Avesta</w:t>
+      </w:r>
+      <w:proofErr w:type="spellEnd"/>
+      <w:r>
+        <w:t xml:space="preserve">, </w:t>
+      </w:r>
+      <w:proofErr w:type="spellStart"/>
+      <w:r>
+        <w:t>Mikail</w:t>
+      </w:r>
+      <w:proofErr w:type="spellEnd"/>
+      <w:r>
+        <w:t>, Edward</w:t>
       </w:r>
     </w:p>
     <w:p>
@@ -170,7 +203,7 @@
                     </pic:cNvPicPr>
                   </pic:nvPicPr>
                   <pic:blipFill>
-                    <a:blip r:embed="rId6"/>
+                    <a:blip r:embed="rId7"/>
                     <a:stretch>
                       <a:fillRect/>
                     </a:stretch>
@@ -205,67 +238,168 @@
       <w:pPr>
         <w:pStyle w:val="Heading"/>
       </w:pPr>
+      <w:r>
+        <w:t>A</w:t>
+      </w:r>
+      <w:r>
+        <w:t>genda</w:t>
+      </w:r>
     </w:p>
     <w:p>
       <w:pPr>
-        <w:pStyle w:val="Heading"/>
-      </w:pPr>
-      <w:r>
-        <w:t>Agenda</w:t>
+        <w:pStyle w:val="Body"/>
+        <w:numPr>
+          <w:ilvl w:val="0"/>
+          <w:numId w:val="2"/>
+        </w:numPr>
+      </w:pPr>
+      <w:r>
+        <w:t>Assign tickets</w:t>
       </w:r>
     </w:p>
     <w:p>
       <w:pPr>
         <w:pStyle w:val="Body"/>
-      </w:pPr>
+        <w:numPr>
+          <w:ilvl w:val="0"/>
+          <w:numId w:val="2"/>
+        </w:numPr>
+      </w:pPr>
+      <w:r>
+        <w:t>Discuss timelines</w:t>
+      </w:r>
     </w:p>
     <w:p>
       <w:pPr>
-        <w:pStyle w:val="Body"/>
-      </w:pPr>
+        <w:pStyle w:val="Heading"/>
+      </w:pPr>
+      <w:r>
+        <w:t>Notes</w:t>
+      </w:r>
     </w:p>
     <w:p>
       <w:pPr>
-        <w:pStyle w:val="Heading"/>
-      </w:pPr>
-      <w:r>
-        <w:t>Notes</w:t>
+        <w:pStyle w:val="Body"/>
+        <w:numPr>
+          <w:ilvl w:val="0"/>
+          <w:numId w:val="1"/>
+        </w:numPr>
+      </w:pPr>
+      <w:r>
+        <w:t xml:space="preserve">York: </w:t>
+      </w:r>
+      <w:r>
+        <w:t xml:space="preserve">Already completed selection and resizing. Completed infinite canvas. </w:t>
+      </w:r>
+      <w:r>
+        <w:t>Requires test classes for completed tickets</w:t>
       </w:r>
     </w:p>
     <w:p>
       <w:pPr>
-        <w:pStyle w:val="Body"/>
-      </w:pPr>
+        <w:pStyle w:val="Heading"/>
+      </w:pPr>
+      <w:r>
+        <w:t>Decisions</w:t>
+      </w:r>
     </w:p>
     <w:p>
       <w:pPr>
-        <w:pStyle w:val="Body"/>
-      </w:pPr>
+        <w:pStyle w:val="Heading"/>
+        <w:numPr>
+          <w:ilvl w:val="0"/>
+          <w:numId w:val="1"/>
+        </w:numPr>
+      </w:pPr>
+      <w:r>
+        <w:rPr>
+          <w:b w:val="0"/>
+          <w:bCs w:val="0"/>
+        </w:rPr>
+        <w:t>Try to not merge branches all at once so conflicts are easier to manage</w:t>
+      </w:r>
     </w:p>
     <w:p>
       <w:pPr>
         <w:pStyle w:val="Heading"/>
       </w:pPr>
       <w:r>
-        <w:t>Decisions</w:t>
+        <w:t>Actions</w:t>
       </w:r>
     </w:p>
     <w:p>
       <w:pPr>
         <w:pStyle w:val="Body"/>
-      </w:pPr>
+        <w:numPr>
+          <w:ilvl w:val="0"/>
+          <w:numId w:val="1"/>
+        </w:numPr>
+      </w:pPr>
+      <w:proofErr w:type="spellStart"/>
+      <w:r>
+        <w:t>Mikail</w:t>
+      </w:r>
+      <w:proofErr w:type="spellEnd"/>
+      <w:r>
+        <w:t>: Add editing shortcuts (copy, paste, delete, backspace)</w:t>
+      </w:r>
     </w:p>
     <w:p>
       <w:pPr>
-        <w:pStyle w:val="Heading"/>
-      </w:pPr>
+        <w:pStyle w:val="Body"/>
+        <w:numPr>
+          <w:ilvl w:val="0"/>
+          <w:numId w:val="1"/>
+        </w:numPr>
+      </w:pPr>
+      <w:proofErr w:type="spellStart"/>
+      <w:r>
+        <w:t>Avesta</w:t>
+      </w:r>
+      <w:proofErr w:type="spellEnd"/>
+      <w:r>
+        <w:t xml:space="preserve">: Setup endpoints for actions, add </w:t>
+      </w:r>
+      <w:proofErr w:type="spellStart"/>
+      <w:r>
+        <w:t>onConnect</w:t>
+      </w:r>
+      <w:proofErr w:type="spellEnd"/>
+      <w:r>
+        <w:t xml:space="preserve"> and </w:t>
+      </w:r>
+      <w:proofErr w:type="spellStart"/>
+      <w:r>
+        <w:t>onDisconnect</w:t>
+      </w:r>
+      <w:proofErr w:type="spellEnd"/>
+      <w:r>
+        <w:t xml:space="preserve"> data.</w:t>
+      </w:r>
     </w:p>
     <w:p>
       <w:pPr>
-        <w:pStyle w:val="Heading"/>
-      </w:pPr>
-      <w:r>
-        <w:t>Actions</w:t>
+        <w:pStyle w:val="Body"/>
+        <w:numPr>
+          <w:ilvl w:val="0"/>
+          <w:numId w:val="1"/>
+        </w:numPr>
+      </w:pPr>
+      <w:r>
+        <w:lastRenderedPageBreak/>
+        <w:t>York: Refactor cursor code. Add a top bar for all connected users.</w:t>
+      </w:r>
+    </w:p>
+    <w:p>
+      <w:pPr>
+        <w:pStyle w:val="Body"/>
+        <w:numPr>
+          <w:ilvl w:val="0"/>
+          <w:numId w:val="1"/>
+        </w:numPr>
+      </w:pPr>
+      <w:r>
+        <w:t>Edward: Create unit tests. Add developer settings to menu bar.</w:t>
       </w:r>
     </w:p>
     <w:p>
@@ -278,8 +412,8 @@
       </w:pPr>
     </w:p>
     <w:sectPr>
-      <w:headerReference w:type="default" r:id="rId7"/>
-      <w:footerReference w:type="default" r:id="rId8"/>
+      <w:headerReference w:type="default" r:id="rId8"/>
+      <w:footerReference w:type="default" r:id="rId9"/>
       <w:pgSz w:w="12240" w:h="15840"/>
       <w:pgMar w:top="1598" w:right="1440" w:bottom="1440" w:left="1440" w:header="1195" w:footer="864" w:gutter="0"/>
       <w:cols w:space="720"/>
@@ -336,6 +470,241 @@
 <w:hdr xmlns:wpc="http://schemas.microsoft.com/office/word/2010/wordprocessingCanvas" xmlns:cx="http://schemas.microsoft.com/office/drawing/2014/chartex" xmlns:cx1="http://schemas.microsoft.com/office/drawing/2015/9/8/chartex" xmlns:cx2="http://schemas.microsoft.com/office/drawing/2015/10/21/chartex" xmlns:cx3="http://schemas.microsoft.com/office/drawing/2016/5/9/chartex" xmlns:cx4="http://schemas.microsoft.com/office/drawing/2016/5/10/chartex" xmlns:cx5="http://schemas.microsoft.com/office/drawing/2016/5/11/chartex" xmlns:cx6="http://schemas.microsoft.com/office/drawing/2016/5/12/chartex" xmlns:cx7="http://schemas.microsoft.com/office/drawing/2016/5/13/chartex" xmlns:cx8="http://schemas.microsoft.com/office/drawing/2016/5/14/chartex" xmlns:mc="http://schemas.openxmlformats.org/markup-compatibility/2006" xmlns:aink="http://schemas.microsoft.com/office/drawing/2016/ink" xmlns:am3d="http://schemas.microsoft.com/office/drawing/2017/model3d" xmlns:o="urn:schemas-microsoft-com:office:office" xmlns:oel="http://schemas.microsoft.com/office/2019/extlst" xmlns:r="http://schemas.openxmlformats.org/officeDocument/2006/relationships" xmlns:m="http://schemas.openxmlformats.org/officeDocument/2006/math" xmlns:v="urn:schemas-microsoft-com:vml" xmlns:wp14="http://schemas.microsoft.com/office/word/2010/wordprocessingDrawing" xmlns:wp="http://schemas.openxmlformats.org/drawingml/2006/wordprocessingDrawing" xmlns:w10="urn:schemas-microsoft-com:office:word" xmlns:w="http://schemas.openxmlformats.org/wordprocessingml/2006/main" xmlns:w14="http://schemas.microsoft.com/office/word/2010/wordml" xmlns:w15="http://schemas.microsoft.com/office/word/2012/wordml" xmlns:w16cex="http://schemas.microsoft.com/office/word/2018/wordml/cex" xmlns:w16cid="http://schemas.microsoft.com/office/word/2016/wordml/cid" xmlns:w16="http://schemas.microsoft.com/office/word/2018/wordml" xmlns:w16sdtdh="http://schemas.microsoft.com/office/word/2020/wordml/sdtdatahash" xmlns:w16se="http://schemas.microsoft.com/office/word/2015/wordml/symex" xmlns:wpg="http://schemas.microsoft.com/office/word/2010/wordprocessingGroup" xmlns:wpi="http://schemas.microsoft.com/office/word/2010/wordprocessingInk" xmlns:wne="http://schemas.microsoft.com/office/word/2006/wordml" xmlns:wps="http://schemas.microsoft.com/office/word/2010/wordprocessingShape" mc:Ignorable="w14 w15 w16se w16cid w16 w16cex w16sdtdh wp14">
   <w:p/>
 </w:hdr>
+</file>
+
+<file path=word/numbering.xml><?xml version="1.0" encoding="utf-8"?>
+<w:numbering xmlns:wpc="http://schemas.microsoft.com/office/word/2010/wordprocessingCanvas" xmlns:cx="http://schemas.microsoft.com/office/drawing/2014/chartex" xmlns:cx1="http://schemas.microsoft.com/office/drawing/2015/9/8/chartex" xmlns:cx2="http://schemas.microsoft.com/office/drawing/2015/10/21/chartex" xmlns:cx3="http://schemas.microsoft.com/office/drawing/2016/5/9/chartex" xmlns:cx4="http://schemas.microsoft.com/office/drawing/2016/5/10/chartex" xmlns:cx5="http://schemas.microsoft.com/office/drawing/2016/5/11/chartex" xmlns:cx6="http://schemas.microsoft.com/office/drawing/2016/5/12/chartex" xmlns:cx7="http://schemas.microsoft.com/office/drawing/2016/5/13/chartex" xmlns:cx8="http://schemas.microsoft.com/office/drawing/2016/5/14/chartex" xmlns:mc="http://schemas.openxmlformats.org/markup-compatibility/2006" xmlns:aink="http://schemas.microsoft.com/office/drawing/2016/ink" xmlns:am3d="http://schemas.microsoft.com/office/drawing/2017/model3d" xmlns:o="urn:schemas-microsoft-com:office:office" xmlns:oel="http://schemas.microsoft.com/office/2019/extlst" xmlns:r="http://schemas.openxmlformats.org/officeDocument/2006/relationships" xmlns:m="http://schemas.openxmlformats.org/officeDocument/2006/math" xmlns:v="urn:schemas-microsoft-com:vml" xmlns:wp14="http://schemas.microsoft.com/office/word/2010/wordprocessingDrawing" xmlns:wp="http://schemas.openxmlformats.org/drawingml/2006/wordprocessingDrawing" xmlns:w10="urn:schemas-microsoft-com:office:word" xmlns:w="http://schemas.openxmlformats.org/wordprocessingml/2006/main" xmlns:w14="http://schemas.microsoft.com/office/word/2010/wordml" xmlns:w15="http://schemas.microsoft.com/office/word/2012/wordml" xmlns:w16cex="http://schemas.microsoft.com/office/word/2018/wordml/cex" xmlns:w16cid="http://schemas.microsoft.com/office/word/2016/wordml/cid" xmlns:w16="http://schemas.microsoft.com/office/word/2018/wordml" xmlns:w16sdtdh="http://schemas.microsoft.com/office/word/2020/wordml/sdtdatahash" xmlns:w16se="http://schemas.microsoft.com/office/word/2015/wordml/symex" xmlns:wpg="http://schemas.microsoft.com/office/word/2010/wordprocessingGroup" xmlns:wpi="http://schemas.microsoft.com/office/word/2010/wordprocessingInk" xmlns:wne="http://schemas.microsoft.com/office/word/2006/wordml" xmlns:wps="http://schemas.microsoft.com/office/word/2010/wordprocessingShape" mc:Ignorable="w14 w15 w16se w16cid w16 w16cex w16sdtdh wp14">
+  <w:abstractNum w:abstractNumId="0" w15:restartNumberingAfterBreak="0">
+    <w:nsid w:val="13E86E03"/>
+    <w:multiLevelType w:val="hybridMultilevel"/>
+    <w:tmpl w:val="2C7E2CD4"/>
+    <w:lvl w:ilvl="0" w:tplc="5674FEB0">
+      <w:numFmt w:val="bullet"/>
+      <w:lvlText w:val="-"/>
+      <w:lvlJc w:val="left"/>
+      <w:pPr>
+        <w:ind w:left="720" w:hanging="360"/>
+      </w:pPr>
+      <w:rPr>
+        <w:rFonts w:ascii="Helvetica Neue" w:eastAsia="Arial Unicode MS" w:hAnsi="Helvetica Neue" w:cs="Arial Unicode MS" w:hint="default"/>
+      </w:rPr>
+    </w:lvl>
+    <w:lvl w:ilvl="1" w:tplc="04090003" w:tentative="1">
+      <w:start w:val="1"/>
+      <w:numFmt w:val="bullet"/>
+      <w:lvlText w:val="o"/>
+      <w:lvlJc w:val="left"/>
+      <w:pPr>
+        <w:ind w:left="1440" w:hanging="360"/>
+      </w:pPr>
+      <w:rPr>
+        <w:rFonts w:ascii="Courier New" w:hAnsi="Courier New" w:hint="default"/>
+      </w:rPr>
+    </w:lvl>
+    <w:lvl w:ilvl="2" w:tplc="04090005" w:tentative="1">
+      <w:start w:val="1"/>
+      <w:numFmt w:val="bullet"/>
+      <w:lvlText w:val=""/>
+      <w:lvlJc w:val="left"/>
+      <w:pPr>
+        <w:ind w:left="2160" w:hanging="360"/>
+      </w:pPr>
+      <w:rPr>
+        <w:rFonts w:ascii="Wingdings" w:hAnsi="Wingdings" w:hint="default"/>
+      </w:rPr>
+    </w:lvl>
+    <w:lvl w:ilvl="3" w:tplc="04090001" w:tentative="1">
+      <w:start w:val="1"/>
+      <w:numFmt w:val="bullet"/>
+      <w:lvlText w:val=""/>
+      <w:lvlJc w:val="left"/>
+      <w:pPr>
+        <w:ind w:left="2880" w:hanging="360"/>
+      </w:pPr>
+      <w:rPr>
+        <w:rFonts w:ascii="Symbol" w:hAnsi="Symbol" w:hint="default"/>
+      </w:rPr>
+    </w:lvl>
+    <w:lvl w:ilvl="4" w:tplc="04090003" w:tentative="1">
+      <w:start w:val="1"/>
+      <w:numFmt w:val="bullet"/>
+      <w:lvlText w:val="o"/>
+      <w:lvlJc w:val="left"/>
+      <w:pPr>
+        <w:ind w:left="3600" w:hanging="360"/>
+      </w:pPr>
+      <w:rPr>
+        <w:rFonts w:ascii="Courier New" w:hAnsi="Courier New" w:hint="default"/>
+      </w:rPr>
+    </w:lvl>
+    <w:lvl w:ilvl="5" w:tplc="04090005" w:tentative="1">
+      <w:start w:val="1"/>
+      <w:numFmt w:val="bullet"/>
+      <w:lvlText w:val=""/>
+      <w:lvlJc w:val="left"/>
+      <w:pPr>
+        <w:ind w:left="4320" w:hanging="360"/>
+      </w:pPr>
+      <w:rPr>
+        <w:rFonts w:ascii="Wingdings" w:hAnsi="Wingdings" w:hint="default"/>
+      </w:rPr>
+    </w:lvl>
+    <w:lvl w:ilvl="6" w:tplc="04090001" w:tentative="1">
+      <w:start w:val="1"/>
+      <w:numFmt w:val="bullet"/>
+      <w:lvlText w:val=""/>
+      <w:lvlJc w:val="left"/>
+      <w:pPr>
+        <w:ind w:left="5040" w:hanging="360"/>
+      </w:pPr>
+      <w:rPr>
+        <w:rFonts w:ascii="Symbol" w:hAnsi="Symbol" w:hint="default"/>
+      </w:rPr>
+    </w:lvl>
+    <w:lvl w:ilvl="7" w:tplc="04090003" w:tentative="1">
+      <w:start w:val="1"/>
+      <w:numFmt w:val="bullet"/>
+      <w:lvlText w:val="o"/>
+      <w:lvlJc w:val="left"/>
+      <w:pPr>
+        <w:ind w:left="5760" w:hanging="360"/>
+      </w:pPr>
+      <w:rPr>
+        <w:rFonts w:ascii="Courier New" w:hAnsi="Courier New" w:hint="default"/>
+      </w:rPr>
+    </w:lvl>
+    <w:lvl w:ilvl="8" w:tplc="04090005" w:tentative="1">
+      <w:start w:val="1"/>
+      <w:numFmt w:val="bullet"/>
+      <w:lvlText w:val=""/>
+      <w:lvlJc w:val="left"/>
+      <w:pPr>
+        <w:ind w:left="6480" w:hanging="360"/>
+      </w:pPr>
+      <w:rPr>
+        <w:rFonts w:ascii="Wingdings" w:hAnsi="Wingdings" w:hint="default"/>
+      </w:rPr>
+    </w:lvl>
+  </w:abstractNum>
+  <w:abstractNum w:abstractNumId="1" w15:restartNumberingAfterBreak="0">
+    <w:nsid w:val="6001523F"/>
+    <w:multiLevelType w:val="hybridMultilevel"/>
+    <w:tmpl w:val="FAEE3EC8"/>
+    <w:lvl w:ilvl="0" w:tplc="707845B8">
+      <w:numFmt w:val="bullet"/>
+      <w:lvlText w:val="-"/>
+      <w:lvlJc w:val="left"/>
+      <w:pPr>
+        <w:ind w:left="720" w:hanging="360"/>
+      </w:pPr>
+      <w:rPr>
+        <w:rFonts w:ascii="Helvetica Neue" w:eastAsia="Arial Unicode MS" w:hAnsi="Helvetica Neue" w:cs="Arial Unicode MS" w:hint="default"/>
+      </w:rPr>
+    </w:lvl>
+    <w:lvl w:ilvl="1" w:tplc="04090003" w:tentative="1">
+      <w:start w:val="1"/>
+      <w:numFmt w:val="bullet"/>
+      <w:lvlText w:val="o"/>
+      <w:lvlJc w:val="left"/>
+      <w:pPr>
+        <w:ind w:left="1440" w:hanging="360"/>
+      </w:pPr>
+      <w:rPr>
+        <w:rFonts w:ascii="Courier New" w:hAnsi="Courier New" w:hint="default"/>
+      </w:rPr>
+    </w:lvl>
+    <w:lvl w:ilvl="2" w:tplc="04090005" w:tentative="1">
+      <w:start w:val="1"/>
+      <w:numFmt w:val="bullet"/>
+      <w:lvlText w:val=""/>
+      <w:lvlJc w:val="left"/>
+      <w:pPr>
+        <w:ind w:left="2160" w:hanging="360"/>
+      </w:pPr>
+      <w:rPr>
+        <w:rFonts w:ascii="Wingdings" w:hAnsi="Wingdings" w:hint="default"/>
+      </w:rPr>
+    </w:lvl>
+    <w:lvl w:ilvl="3" w:tplc="04090001" w:tentative="1">
+      <w:start w:val="1"/>
+      <w:numFmt w:val="bullet"/>
+      <w:lvlText w:val=""/>
+      <w:lvlJc w:val="left"/>
+      <w:pPr>
+        <w:ind w:left="2880" w:hanging="360"/>
+      </w:pPr>
+      <w:rPr>
+        <w:rFonts w:ascii="Symbol" w:hAnsi="Symbol" w:hint="default"/>
+      </w:rPr>
+    </w:lvl>
+    <w:lvl w:ilvl="4" w:tplc="04090003" w:tentative="1">
+      <w:start w:val="1"/>
+      <w:numFmt w:val="bullet"/>
+      <w:lvlText w:val="o"/>
+      <w:lvlJc w:val="left"/>
+      <w:pPr>
+        <w:ind w:left="3600" w:hanging="360"/>
+      </w:pPr>
+      <w:rPr>
+        <w:rFonts w:ascii="Courier New" w:hAnsi="Courier New" w:hint="default"/>
+      </w:rPr>
+    </w:lvl>
+    <w:lvl w:ilvl="5" w:tplc="04090005" w:tentative="1">
+      <w:start w:val="1"/>
+      <w:numFmt w:val="bullet"/>
+      <w:lvlText w:val=""/>
+      <w:lvlJc w:val="left"/>
+      <w:pPr>
+        <w:ind w:left="4320" w:hanging="360"/>
+      </w:pPr>
+      <w:rPr>
+        <w:rFonts w:ascii="Wingdings" w:hAnsi="Wingdings" w:hint="default"/>
+      </w:rPr>
+    </w:lvl>
+    <w:lvl w:ilvl="6" w:tplc="04090001" w:tentative="1">
+      <w:start w:val="1"/>
+      <w:numFmt w:val="bullet"/>
+      <w:lvlText w:val=""/>
+      <w:lvlJc w:val="left"/>
+      <w:pPr>
+        <w:ind w:left="5040" w:hanging="360"/>
+      </w:pPr>
+      <w:rPr>
+        <w:rFonts w:ascii="Symbol" w:hAnsi="Symbol" w:hint="default"/>
+      </w:rPr>
+    </w:lvl>
+    <w:lvl w:ilvl="7" w:tplc="04090003" w:tentative="1">
+      <w:start w:val="1"/>
+      <w:numFmt w:val="bullet"/>
+      <w:lvlText w:val="o"/>
+      <w:lvlJc w:val="left"/>
+      <w:pPr>
+        <w:ind w:left="5760" w:hanging="360"/>
+      </w:pPr>
+      <w:rPr>
+        <w:rFonts w:ascii="Courier New" w:hAnsi="Courier New" w:hint="default"/>
+      </w:rPr>
+    </w:lvl>
+    <w:lvl w:ilvl="8" w:tplc="04090005" w:tentative="1">
+      <w:start w:val="1"/>
+      <w:numFmt w:val="bullet"/>
+      <w:lvlText w:val=""/>
+      <w:lvlJc w:val="left"/>
+      <w:pPr>
+        <w:ind w:left="6480" w:hanging="360"/>
+      </w:pPr>
+      <w:rPr>
+        <w:rFonts w:ascii="Wingdings" w:hAnsi="Wingdings" w:hint="default"/>
+      </w:rPr>
+    </w:lvl>
+  </w:abstractNum>
+  <w:num w:numId="1" w16cid:durableId="1211772401">
+    <w:abstractNumId w:val="0"/>
+  </w:num>
+  <w:num w:numId="2" w16cid:durableId="198788398">
+    <w:abstractNumId w:val="1"/>
+  </w:num>
+</w:numbering>
 </file>
 
 <file path=word/styles.xml><?xml version="1.0" encoding="utf-8"?>

</xml_diff>